<commit_message>
sp core day 3
</commit_message>
<xml_diff>
--- a/SpringCore_Notes.docx
+++ b/SpringCore_Notes.docx
@@ -870,7 +870,7 @@
         </w:rPr>
         <w:t xml:space="preserve">J2EE Container </w:t>
       </w:r>
-      <w:hyperlink r:id="rId4" w:tgtFrame="_top" w:history="1">
+      <w:hyperlink r:id="rId5" w:tgtFrame="_top" w:history="1">
         <w:proofErr w:type="spellStart"/>
         <w:r>
           <w:rPr>
@@ -1271,7 +1271,7 @@
                     </pic:cNvPicPr>
                   </pic:nvPicPr>
                   <pic:blipFill>
-                    <a:blip r:embed="rId5"/>
+                    <a:blip r:embed="rId6"/>
                     <a:srcRect/>
                     <a:stretch>
                       <a:fillRect/>
@@ -1325,7 +1325,7 @@
                     </pic:cNvPicPr>
                   </pic:nvPicPr>
                   <pic:blipFill>
-                    <a:blip r:embed="rId6"/>
+                    <a:blip r:embed="rId7"/>
                     <a:srcRect/>
                     <a:stretch>
                       <a:fillRect/>
@@ -1412,7 +1412,7 @@
                     </pic:cNvPicPr>
                   </pic:nvPicPr>
                   <pic:blipFill>
-                    <a:blip r:embed="rId7"/>
+                    <a:blip r:embed="rId8"/>
                     <a:srcRect/>
                     <a:stretch>
                       <a:fillRect/>
@@ -1466,7 +1466,7 @@
                     </pic:cNvPicPr>
                   </pic:nvPicPr>
                   <pic:blipFill>
-                    <a:blip r:embed="rId8"/>
+                    <a:blip r:embed="rId9"/>
                     <a:srcRect/>
                     <a:stretch>
                       <a:fillRect/>
@@ -10218,6 +10218,646 @@
         </w:rPr>
       </w:pPr>
     </w:p>
+    <w:p>
+      <w:pPr>
+        <w:pStyle w:val="NormalWeb"/>
+        <w:shd w:val="clear" w:color="auto" w:fill="FFFFFF"/>
+        <w:spacing w:before="0" w:beforeAutospacing="0" w:after="0" w:afterAutospacing="0"/>
+        <w:rPr>
+          <w:rFonts w:ascii="Courier New" w:hAnsi="Courier New" w:cs="Courier New"/>
+          <w:color w:val="000000"/>
+          <w:sz w:val="18"/>
+          <w:szCs w:val="18"/>
+        </w:rPr>
+      </w:pPr>
+    </w:p>
+    <w:p>
+      <w:pPr>
+        <w:pStyle w:val="NormalWeb"/>
+        <w:shd w:val="clear" w:color="auto" w:fill="FFFFFF"/>
+        <w:spacing w:before="0" w:beforeAutospacing="0" w:after="0" w:afterAutospacing="0"/>
+        <w:rPr>
+          <w:rFonts w:ascii="Courier New" w:hAnsi="Courier New" w:cs="Courier New"/>
+          <w:color w:val="000000"/>
+          <w:sz w:val="18"/>
+          <w:szCs w:val="18"/>
+        </w:rPr>
+      </w:pPr>
+      <w:r>
+        <w:rPr>
+          <w:rFonts w:ascii="Courier New" w:hAnsi="Courier New" w:cs="Courier New"/>
+          <w:color w:val="000000"/>
+          <w:sz w:val="18"/>
+          <w:szCs w:val="18"/>
+        </w:rPr>
+        <w:t xml:space="preserve">Step </w:t>
+      </w:r>
+      <w:proofErr w:type="gramStart"/>
+      <w:r>
+        <w:rPr>
+          <w:rFonts w:ascii="Courier New" w:hAnsi="Courier New" w:cs="Courier New"/>
+          <w:color w:val="000000"/>
+          <w:sz w:val="18"/>
+          <w:szCs w:val="18"/>
+        </w:rPr>
+        <w:t>6 :</w:t>
+      </w:r>
+      <w:proofErr w:type="gramEnd"/>
+      <w:r>
+        <w:rPr>
+          <w:rFonts w:ascii="Courier New" w:hAnsi="Courier New" w:cs="Courier New"/>
+          <w:color w:val="000000"/>
+          <w:sz w:val="18"/>
+          <w:szCs w:val="18"/>
+        </w:rPr>
+        <w:t xml:space="preserve"> </w:t>
+      </w:r>
+    </w:p>
+    <w:p>
+      <w:pPr>
+        <w:pStyle w:val="NormalWeb"/>
+        <w:shd w:val="clear" w:color="auto" w:fill="FFFFFF"/>
+        <w:spacing w:before="0" w:beforeAutospacing="0" w:after="0" w:afterAutospacing="0"/>
+        <w:rPr>
+          <w:rFonts w:ascii="Courier New" w:hAnsi="Courier New" w:cs="Courier New"/>
+          <w:color w:val="000000"/>
+          <w:sz w:val="18"/>
+          <w:szCs w:val="18"/>
+        </w:rPr>
+      </w:pPr>
+      <w:proofErr w:type="gramStart"/>
+      <w:r>
+        <w:rPr>
+          <w:rFonts w:ascii="Courier New" w:hAnsi="Courier New" w:cs="Courier New"/>
+          <w:color w:val="000000"/>
+          <w:sz w:val="18"/>
+          <w:szCs w:val="18"/>
+        </w:rPr>
+        <w:t>Scope :</w:t>
+      </w:r>
+      <w:proofErr w:type="gramEnd"/>
+      <w:r>
+        <w:rPr>
+          <w:rFonts w:ascii="Courier New" w:hAnsi="Courier New" w:cs="Courier New"/>
+          <w:color w:val="000000"/>
+          <w:sz w:val="18"/>
+          <w:szCs w:val="18"/>
+        </w:rPr>
+        <w:t xml:space="preserve"> prototype /singleton</w:t>
+      </w:r>
+    </w:p>
+    <w:p>
+      <w:pPr>
+        <w:pStyle w:val="NormalWeb"/>
+        <w:shd w:val="clear" w:color="auto" w:fill="FFFFFF"/>
+        <w:spacing w:before="0" w:beforeAutospacing="0" w:after="0" w:afterAutospacing="0"/>
+        <w:rPr>
+          <w:rFonts w:ascii="Courier New" w:hAnsi="Courier New" w:cs="Courier New"/>
+          <w:color w:val="000000"/>
+          <w:sz w:val="18"/>
+          <w:szCs w:val="18"/>
+        </w:rPr>
+      </w:pPr>
+      <w:r>
+        <w:rPr>
+          <w:rFonts w:ascii="Courier New" w:hAnsi="Courier New" w:cs="Courier New"/>
+          <w:color w:val="646464"/>
+          <w:sz w:val="18"/>
+          <w:szCs w:val="18"/>
+        </w:rPr>
+        <w:t>@Bean</w:t>
+      </w:r>
+    </w:p>
+    <w:p>
+      <w:pPr>
+        <w:pStyle w:val="NormalWeb"/>
+        <w:shd w:val="clear" w:color="auto" w:fill="FFFFFF"/>
+        <w:spacing w:before="0" w:beforeAutospacing="0" w:after="0" w:afterAutospacing="0"/>
+        <w:rPr>
+          <w:rFonts w:ascii="Courier New" w:hAnsi="Courier New" w:cs="Courier New"/>
+          <w:color w:val="000000"/>
+          <w:sz w:val="18"/>
+          <w:szCs w:val="18"/>
+        </w:rPr>
+      </w:pPr>
+      <w:proofErr w:type="gramStart"/>
+      <w:r>
+        <w:rPr>
+          <w:rFonts w:ascii="Courier New" w:hAnsi="Courier New" w:cs="Courier New"/>
+          <w:color w:val="646464"/>
+          <w:sz w:val="18"/>
+          <w:szCs w:val="18"/>
+        </w:rPr>
+        <w:t>@Scope</w:t>
+      </w:r>
+      <w:r>
+        <w:rPr>
+          <w:rFonts w:ascii="Courier New" w:hAnsi="Courier New" w:cs="Courier New"/>
+          <w:color w:val="000000"/>
+          <w:sz w:val="18"/>
+          <w:szCs w:val="18"/>
+        </w:rPr>
+        <w:t>(</w:t>
+      </w:r>
+      <w:proofErr w:type="gramEnd"/>
+      <w:r>
+        <w:rPr>
+          <w:rFonts w:ascii="Courier New" w:hAnsi="Courier New" w:cs="Courier New"/>
+          <w:color w:val="2A00FF"/>
+          <w:sz w:val="18"/>
+          <w:szCs w:val="18"/>
+        </w:rPr>
+        <w:t>"prototype"</w:t>
+      </w:r>
+      <w:r>
+        <w:rPr>
+          <w:rFonts w:ascii="Courier New" w:hAnsi="Courier New" w:cs="Courier New"/>
+          <w:color w:val="000000"/>
+          <w:sz w:val="18"/>
+          <w:szCs w:val="18"/>
+        </w:rPr>
+        <w:t>)</w:t>
+      </w:r>
+    </w:p>
+    <w:p>
+      <w:pPr>
+        <w:pStyle w:val="NormalWeb"/>
+        <w:shd w:val="clear" w:color="auto" w:fill="FFFFFF"/>
+        <w:spacing w:before="0" w:beforeAutospacing="0" w:after="0" w:afterAutospacing="0"/>
+        <w:rPr>
+          <w:rFonts w:ascii="Courier New" w:hAnsi="Courier New" w:cs="Courier New"/>
+          <w:color w:val="000000"/>
+          <w:sz w:val="18"/>
+          <w:szCs w:val="18"/>
+        </w:rPr>
+      </w:pPr>
+      <w:proofErr w:type="gramStart"/>
+      <w:r>
+        <w:rPr>
+          <w:rFonts w:ascii="Courier New" w:hAnsi="Courier New" w:cs="Courier New"/>
+          <w:b/>
+          <w:bCs/>
+          <w:color w:val="7F0055"/>
+          <w:sz w:val="18"/>
+          <w:szCs w:val="18"/>
+        </w:rPr>
+        <w:t>public</w:t>
+      </w:r>
+      <w:proofErr w:type="gramEnd"/>
+      <w:r>
+        <w:rPr>
+          <w:rFonts w:ascii="Courier New" w:hAnsi="Courier New" w:cs="Courier New"/>
+          <w:color w:val="000000"/>
+          <w:sz w:val="18"/>
+          <w:szCs w:val="18"/>
+        </w:rPr>
+        <w:t xml:space="preserve"> Engine </w:t>
+      </w:r>
+      <w:proofErr w:type="spellStart"/>
+      <w:r>
+        <w:rPr>
+          <w:rFonts w:ascii="Courier New" w:hAnsi="Courier New" w:cs="Courier New"/>
+          <w:color w:val="000000"/>
+          <w:sz w:val="18"/>
+          <w:szCs w:val="18"/>
+        </w:rPr>
+        <w:t>getEngineUsingSetter</w:t>
+      </w:r>
+      <w:proofErr w:type="spellEnd"/>
+      <w:r>
+        <w:rPr>
+          <w:rFonts w:ascii="Courier New" w:hAnsi="Courier New" w:cs="Courier New"/>
+          <w:color w:val="000000"/>
+          <w:sz w:val="18"/>
+          <w:szCs w:val="18"/>
+        </w:rPr>
+        <w:t>()</w:t>
+      </w:r>
+    </w:p>
+    <w:p>
+      <w:pPr>
+        <w:pStyle w:val="NormalWeb"/>
+        <w:shd w:val="clear" w:color="auto" w:fill="FFFFFF"/>
+        <w:spacing w:before="0" w:beforeAutospacing="0" w:after="0" w:afterAutospacing="0"/>
+        <w:rPr>
+          <w:rFonts w:ascii="Courier New" w:hAnsi="Courier New" w:cs="Courier New"/>
+          <w:color w:val="000000"/>
+          <w:sz w:val="18"/>
+          <w:szCs w:val="18"/>
+        </w:rPr>
+      </w:pPr>
+    </w:p>
+    <w:p>
+      <w:pPr>
+        <w:pStyle w:val="NormalWeb"/>
+        <w:shd w:val="clear" w:color="auto" w:fill="FFFFFF"/>
+        <w:spacing w:before="0" w:beforeAutospacing="0" w:after="0" w:afterAutospacing="0"/>
+        <w:rPr>
+          <w:rFonts w:ascii="Courier New" w:hAnsi="Courier New" w:cs="Courier New"/>
+          <w:color w:val="000000"/>
+          <w:sz w:val="18"/>
+          <w:szCs w:val="18"/>
+        </w:rPr>
+      </w:pPr>
+    </w:p>
+    <w:p>
+      <w:pPr>
+        <w:pStyle w:val="NormalWeb"/>
+        <w:shd w:val="clear" w:color="auto" w:fill="FFFFFF"/>
+        <w:spacing w:before="0" w:beforeAutospacing="0" w:after="0" w:afterAutospacing="0"/>
+        <w:rPr>
+          <w:rFonts w:ascii="Courier New" w:hAnsi="Courier New" w:cs="Courier New"/>
+          <w:color w:val="000000"/>
+          <w:sz w:val="18"/>
+          <w:szCs w:val="18"/>
+        </w:rPr>
+      </w:pPr>
+    </w:p>
+    <w:p>
+      <w:pPr>
+        <w:pStyle w:val="NormalWeb"/>
+        <w:shd w:val="clear" w:color="auto" w:fill="FFFFFF"/>
+        <w:spacing w:before="0" w:beforeAutospacing="0" w:after="0" w:afterAutospacing="0"/>
+        <w:rPr>
+          <w:rFonts w:ascii="Courier New" w:hAnsi="Courier New" w:cs="Courier New"/>
+          <w:color w:val="000000"/>
+          <w:sz w:val="18"/>
+          <w:szCs w:val="18"/>
+        </w:rPr>
+      </w:pPr>
+      <w:r>
+        <w:rPr>
+          <w:rFonts w:ascii="Courier New" w:hAnsi="Courier New" w:cs="Courier New"/>
+          <w:color w:val="000000"/>
+          <w:sz w:val="18"/>
+          <w:szCs w:val="18"/>
+        </w:rPr>
+        <w:t xml:space="preserve">Step </w:t>
+      </w:r>
+      <w:proofErr w:type="gramStart"/>
+      <w:r>
+        <w:rPr>
+          <w:rFonts w:ascii="Courier New" w:hAnsi="Courier New" w:cs="Courier New"/>
+          <w:color w:val="000000"/>
+          <w:sz w:val="18"/>
+          <w:szCs w:val="18"/>
+        </w:rPr>
+        <w:t>7 :</w:t>
+      </w:r>
+      <w:proofErr w:type="gramEnd"/>
+      <w:r>
+        <w:rPr>
+          <w:rFonts w:ascii="Courier New" w:hAnsi="Courier New" w:cs="Courier New"/>
+          <w:color w:val="000000"/>
+          <w:sz w:val="18"/>
+          <w:szCs w:val="18"/>
+        </w:rPr>
+        <w:t xml:space="preserve"> </w:t>
+      </w:r>
+    </w:p>
+    <w:p>
+      <w:pPr>
+        <w:pStyle w:val="NormalWeb"/>
+        <w:shd w:val="clear" w:color="auto" w:fill="FFFFFF"/>
+        <w:spacing w:before="0" w:beforeAutospacing="0" w:after="0" w:afterAutospacing="0"/>
+        <w:rPr>
+          <w:rFonts w:ascii="Courier New" w:hAnsi="Courier New" w:cs="Courier New"/>
+          <w:color w:val="000000"/>
+          <w:sz w:val="16"/>
+          <w:szCs w:val="16"/>
+        </w:rPr>
+      </w:pPr>
+      <w:proofErr w:type="gramStart"/>
+      <w:r>
+        <w:rPr>
+          <w:rFonts w:ascii="Courier New" w:hAnsi="Courier New" w:cs="Courier New"/>
+          <w:color w:val="646464"/>
+          <w:sz w:val="16"/>
+          <w:szCs w:val="16"/>
+        </w:rPr>
+        <w:t>@Bean</w:t>
+      </w:r>
+      <w:r>
+        <w:rPr>
+          <w:rFonts w:ascii="Courier New" w:hAnsi="Courier New" w:cs="Courier New"/>
+          <w:color w:val="000000"/>
+          <w:sz w:val="16"/>
+          <w:szCs w:val="16"/>
+        </w:rPr>
+        <w:t>(</w:t>
+      </w:r>
+      <w:proofErr w:type="gramEnd"/>
+      <w:r>
+        <w:rPr>
+          <w:rFonts w:ascii="Courier New" w:hAnsi="Courier New" w:cs="Courier New"/>
+          <w:color w:val="000000"/>
+          <w:sz w:val="16"/>
+          <w:szCs w:val="16"/>
+        </w:rPr>
+        <w:t>name=</w:t>
+      </w:r>
+      <w:r>
+        <w:rPr>
+          <w:rFonts w:ascii="Courier New" w:hAnsi="Courier New" w:cs="Courier New"/>
+          <w:color w:val="2A00FF"/>
+          <w:sz w:val="16"/>
+          <w:szCs w:val="16"/>
+        </w:rPr>
+        <w:t>"apple"</w:t>
+      </w:r>
+      <w:r>
+        <w:rPr>
+          <w:rFonts w:ascii="Courier New" w:hAnsi="Courier New" w:cs="Courier New"/>
+          <w:color w:val="000000"/>
+          <w:sz w:val="16"/>
+          <w:szCs w:val="16"/>
+        </w:rPr>
+        <w:t>)</w:t>
+      </w:r>
+    </w:p>
+    <w:p>
+      <w:pPr>
+        <w:pStyle w:val="NormalWeb"/>
+        <w:shd w:val="clear" w:color="auto" w:fill="FFFFFF"/>
+        <w:spacing w:before="0" w:beforeAutospacing="0" w:after="0" w:afterAutospacing="0"/>
+        <w:rPr>
+          <w:rFonts w:ascii="Courier New" w:hAnsi="Courier New" w:cs="Courier New"/>
+          <w:color w:val="000000"/>
+          <w:sz w:val="16"/>
+          <w:szCs w:val="16"/>
+        </w:rPr>
+      </w:pPr>
+      <w:proofErr w:type="gramStart"/>
+      <w:r>
+        <w:rPr>
+          <w:rFonts w:ascii="Courier New" w:hAnsi="Courier New" w:cs="Courier New"/>
+          <w:b/>
+          <w:bCs/>
+          <w:color w:val="7F0055"/>
+          <w:sz w:val="16"/>
+          <w:szCs w:val="16"/>
+        </w:rPr>
+        <w:t>public</w:t>
+      </w:r>
+      <w:proofErr w:type="gramEnd"/>
+      <w:r>
+        <w:rPr>
+          <w:rFonts w:ascii="Courier New" w:hAnsi="Courier New" w:cs="Courier New"/>
+          <w:color w:val="000000"/>
+          <w:sz w:val="16"/>
+          <w:szCs w:val="16"/>
+        </w:rPr>
+        <w:t xml:space="preserve"> Engine </w:t>
+      </w:r>
+      <w:proofErr w:type="spellStart"/>
+      <w:r>
+        <w:rPr>
+          <w:rFonts w:ascii="Courier New" w:hAnsi="Courier New" w:cs="Courier New"/>
+          <w:color w:val="000000"/>
+          <w:sz w:val="16"/>
+          <w:szCs w:val="16"/>
+        </w:rPr>
+        <w:t>getEngineUsingConstructor</w:t>
+      </w:r>
+      <w:proofErr w:type="spellEnd"/>
+      <w:r>
+        <w:rPr>
+          <w:rFonts w:ascii="Courier New" w:hAnsi="Courier New" w:cs="Courier New"/>
+          <w:color w:val="000000"/>
+          <w:sz w:val="16"/>
+          <w:szCs w:val="16"/>
+        </w:rPr>
+        <w:t>()</w:t>
+      </w:r>
+    </w:p>
+    <w:p>
+      <w:pPr>
+        <w:pStyle w:val="NormalWeb"/>
+        <w:shd w:val="clear" w:color="auto" w:fill="E8F2FE"/>
+        <w:spacing w:before="0" w:beforeAutospacing="0" w:after="0" w:afterAutospacing="0"/>
+        <w:rPr>
+          <w:rFonts w:ascii="Courier New" w:hAnsi="Courier New" w:cs="Courier New"/>
+          <w:color w:val="000000"/>
+          <w:sz w:val="16"/>
+          <w:szCs w:val="16"/>
+        </w:rPr>
+      </w:pPr>
+    </w:p>
+    <w:p>
+      <w:pPr>
+        <w:pStyle w:val="NormalWeb"/>
+        <w:shd w:val="clear" w:color="auto" w:fill="E8F2FE"/>
+        <w:spacing w:before="0" w:beforeAutospacing="0" w:after="0" w:afterAutospacing="0"/>
+        <w:rPr>
+          <w:rFonts w:ascii="Courier New" w:hAnsi="Courier New" w:cs="Courier New"/>
+          <w:color w:val="000000"/>
+          <w:sz w:val="16"/>
+          <w:szCs w:val="16"/>
+        </w:rPr>
+      </w:pPr>
+    </w:p>
+    <w:p>
+      <w:pPr>
+        <w:pStyle w:val="NormalWeb"/>
+        <w:shd w:val="clear" w:color="auto" w:fill="FFFFFF"/>
+        <w:spacing w:before="0" w:beforeAutospacing="0" w:after="0" w:afterAutospacing="0"/>
+        <w:rPr>
+          <w:rFonts w:ascii="Courier New" w:hAnsi="Courier New" w:cs="Courier New"/>
+          <w:color w:val="000000"/>
+          <w:sz w:val="16"/>
+          <w:szCs w:val="16"/>
+        </w:rPr>
+      </w:pPr>
+      <w:r>
+        <w:rPr>
+          <w:rFonts w:ascii="Courier New" w:hAnsi="Courier New" w:cs="Courier New"/>
+          <w:color w:val="000000"/>
+          <w:sz w:val="16"/>
+          <w:szCs w:val="16"/>
+        </w:rPr>
+        <w:t>Now we have option</w:t>
+      </w:r>
+    </w:p>
+    <w:p>
+      <w:pPr>
+        <w:pStyle w:val="NormalWeb"/>
+        <w:numPr>
+          <w:ilvl w:val="0"/>
+          <w:numId w:val="1"/>
+        </w:numPr>
+        <w:shd w:val="clear" w:color="auto" w:fill="FFFFFF"/>
+        <w:spacing w:before="0" w:beforeAutospacing="0" w:after="0" w:afterAutospacing="0"/>
+        <w:rPr>
+          <w:rFonts w:ascii="Courier New" w:hAnsi="Courier New" w:cs="Courier New"/>
+          <w:color w:val="000000"/>
+          <w:sz w:val="16"/>
+          <w:szCs w:val="16"/>
+        </w:rPr>
+      </w:pPr>
+      <w:proofErr w:type="spellStart"/>
+      <w:r>
+        <w:rPr>
+          <w:rFonts w:ascii="Courier New" w:hAnsi="Courier New" w:cs="Courier New"/>
+          <w:color w:val="6A3E3E"/>
+          <w:sz w:val="16"/>
+          <w:szCs w:val="16"/>
+        </w:rPr>
+        <w:t>beanFactory</w:t>
+      </w:r>
+      <w:r>
+        <w:rPr>
+          <w:rFonts w:ascii="Courier New" w:hAnsi="Courier New" w:cs="Courier New"/>
+          <w:color w:val="000000"/>
+          <w:sz w:val="16"/>
+          <w:szCs w:val="16"/>
+        </w:rPr>
+        <w:t>.getBean</w:t>
+      </w:r>
+      <w:proofErr w:type="spellEnd"/>
+      <w:r>
+        <w:rPr>
+          <w:rFonts w:ascii="Courier New" w:hAnsi="Courier New" w:cs="Courier New"/>
+          <w:color w:val="000000"/>
+          <w:sz w:val="16"/>
+          <w:szCs w:val="16"/>
+        </w:rPr>
+        <w:t>(</w:t>
+      </w:r>
+      <w:r>
+        <w:rPr>
+          <w:rFonts w:ascii="Courier New" w:hAnsi="Courier New" w:cs="Courier New"/>
+          <w:color w:val="2A00FF"/>
+          <w:sz w:val="16"/>
+          <w:szCs w:val="16"/>
+        </w:rPr>
+        <w:t>"</w:t>
+      </w:r>
+      <w:proofErr w:type="spellStart"/>
+      <w:r>
+        <w:rPr>
+          <w:rFonts w:ascii="Courier New" w:hAnsi="Courier New" w:cs="Courier New"/>
+          <w:color w:val="2A00FF"/>
+          <w:sz w:val="16"/>
+          <w:szCs w:val="16"/>
+        </w:rPr>
+        <w:t>getEngineUsingConstructor</w:t>
+      </w:r>
+      <w:proofErr w:type="spellEnd"/>
+      <w:r>
+        <w:rPr>
+          <w:rFonts w:ascii="Courier New" w:hAnsi="Courier New" w:cs="Courier New"/>
+          <w:color w:val="2A00FF"/>
+          <w:sz w:val="16"/>
+          <w:szCs w:val="16"/>
+        </w:rPr>
+        <w:t>"</w:t>
+      </w:r>
+      <w:r>
+        <w:rPr>
+          <w:rFonts w:ascii="Courier New" w:hAnsi="Courier New" w:cs="Courier New"/>
+          <w:color w:val="000000"/>
+          <w:sz w:val="16"/>
+          <w:szCs w:val="16"/>
+        </w:rPr>
+        <w:t>);</w:t>
+      </w:r>
+    </w:p>
+    <w:p>
+      <w:pPr>
+        <w:pStyle w:val="NormalWeb"/>
+        <w:numPr>
+          <w:ilvl w:val="0"/>
+          <w:numId w:val="1"/>
+        </w:numPr>
+        <w:shd w:val="clear" w:color="auto" w:fill="FFFFFF"/>
+        <w:spacing w:before="0" w:beforeAutospacing="0" w:after="0" w:afterAutospacing="0"/>
+        <w:rPr>
+          <w:rFonts w:ascii="Courier New" w:hAnsi="Courier New" w:cs="Courier New"/>
+          <w:color w:val="000000"/>
+          <w:sz w:val="16"/>
+          <w:szCs w:val="16"/>
+        </w:rPr>
+      </w:pPr>
+      <w:proofErr w:type="spellStart"/>
+      <w:r>
+        <w:rPr>
+          <w:rFonts w:ascii="Courier New" w:hAnsi="Courier New" w:cs="Courier New"/>
+          <w:color w:val="6A3E3E"/>
+          <w:sz w:val="16"/>
+          <w:szCs w:val="16"/>
+        </w:rPr>
+        <w:t>beanFactory</w:t>
+      </w:r>
+      <w:r>
+        <w:rPr>
+          <w:rFonts w:ascii="Courier New" w:hAnsi="Courier New" w:cs="Courier New"/>
+          <w:color w:val="000000"/>
+          <w:sz w:val="16"/>
+          <w:szCs w:val="16"/>
+        </w:rPr>
+        <w:t>.getBean</w:t>
+      </w:r>
+      <w:proofErr w:type="spellEnd"/>
+      <w:r>
+        <w:rPr>
+          <w:rFonts w:ascii="Courier New" w:hAnsi="Courier New" w:cs="Courier New"/>
+          <w:color w:val="000000"/>
+          <w:sz w:val="16"/>
+          <w:szCs w:val="16"/>
+        </w:rPr>
+        <w:t>(</w:t>
+      </w:r>
+      <w:r>
+        <w:rPr>
+          <w:rFonts w:ascii="Courier New" w:hAnsi="Courier New" w:cs="Courier New"/>
+          <w:color w:val="2A00FF"/>
+          <w:sz w:val="16"/>
+          <w:szCs w:val="16"/>
+        </w:rPr>
+        <w:t>"</w:t>
+      </w:r>
+      <w:r>
+        <w:rPr>
+          <w:rFonts w:ascii="Courier New" w:hAnsi="Courier New" w:cs="Courier New"/>
+          <w:color w:val="2A00FF"/>
+          <w:sz w:val="16"/>
+          <w:szCs w:val="16"/>
+        </w:rPr>
+        <w:t>apple</w:t>
+      </w:r>
+      <w:r>
+        <w:rPr>
+          <w:rFonts w:ascii="Courier New" w:hAnsi="Courier New" w:cs="Courier New"/>
+          <w:color w:val="2A00FF"/>
+          <w:sz w:val="16"/>
+          <w:szCs w:val="16"/>
+        </w:rPr>
+        <w:t>"</w:t>
+      </w:r>
+      <w:r>
+        <w:rPr>
+          <w:rFonts w:ascii="Courier New" w:hAnsi="Courier New" w:cs="Courier New"/>
+          <w:color w:val="000000"/>
+          <w:sz w:val="16"/>
+          <w:szCs w:val="16"/>
+        </w:rPr>
+        <w:t>);</w:t>
+      </w:r>
+    </w:p>
+    <w:p>
+      <w:pPr>
+        <w:pStyle w:val="NormalWeb"/>
+        <w:shd w:val="clear" w:color="auto" w:fill="FFFFFF"/>
+        <w:spacing w:before="0" w:beforeAutospacing="0" w:after="0" w:afterAutospacing="0"/>
+        <w:ind w:left="720"/>
+        <w:rPr>
+          <w:rFonts w:ascii="Courier New" w:hAnsi="Courier New" w:cs="Courier New"/>
+          <w:color w:val="000000"/>
+          <w:sz w:val="16"/>
+          <w:szCs w:val="16"/>
+        </w:rPr>
+      </w:pPr>
+    </w:p>
     <w:sectPr>
       <w:pgSz w:w="11906" w:h="16838"/>
       <w:pgMar w:top="1440" w:right="1440" w:bottom="1440" w:left="1440" w:header="708" w:footer="708" w:gutter="0"/>
@@ -10226,6 +10866,103 @@
     </w:sectPr>
   </w:body>
 </w:document>
+</file>
+
+<file path=word/numbering.xml><?xml version="1.0" encoding="utf-8"?>
+<w:numbering xmlns:ve="http://schemas.openxmlformats.org/markup-compatibility/2006" xmlns:o="urn:schemas-microsoft-com:office:office" xmlns:r="http://schemas.openxmlformats.org/officeDocument/2006/relationships" xmlns:m="http://schemas.openxmlformats.org/officeDocument/2006/math" xmlns:v="urn:schemas-microsoft-com:vml" xmlns:wp="http://schemas.openxmlformats.org/drawingml/2006/wordprocessingDrawing" xmlns:w10="urn:schemas-microsoft-com:office:word" xmlns:w="http://schemas.openxmlformats.org/wordprocessingml/2006/main" xmlns:wne="http://schemas.microsoft.com/office/word/2006/wordml">
+  <w:abstractNum w:abstractNumId="0">
+    <w:nsid w:val="00E1677B"/>
+    <w:multiLevelType w:val="hybridMultilevel"/>
+    <w:tmpl w:val="99527F4E"/>
+    <w:lvl w:ilvl="0" w:tplc="04090011">
+      <w:start w:val="1"/>
+      <w:numFmt w:val="decimal"/>
+      <w:lvlText w:val="%1)"/>
+      <w:lvlJc w:val="left"/>
+      <w:pPr>
+        <w:ind w:left="720" w:hanging="360"/>
+      </w:pPr>
+      <w:rPr>
+        <w:rFonts w:hint="default"/>
+      </w:rPr>
+    </w:lvl>
+    <w:lvl w:ilvl="1" w:tplc="04090019" w:tentative="1">
+      <w:start w:val="1"/>
+      <w:numFmt w:val="lowerLetter"/>
+      <w:lvlText w:val="%2."/>
+      <w:lvlJc w:val="left"/>
+      <w:pPr>
+        <w:ind w:left="1440" w:hanging="360"/>
+      </w:pPr>
+    </w:lvl>
+    <w:lvl w:ilvl="2" w:tplc="0409001B" w:tentative="1">
+      <w:start w:val="1"/>
+      <w:numFmt w:val="lowerRoman"/>
+      <w:lvlText w:val="%3."/>
+      <w:lvlJc w:val="right"/>
+      <w:pPr>
+        <w:ind w:left="2160" w:hanging="180"/>
+      </w:pPr>
+    </w:lvl>
+    <w:lvl w:ilvl="3" w:tplc="0409000F" w:tentative="1">
+      <w:start w:val="1"/>
+      <w:numFmt w:val="decimal"/>
+      <w:lvlText w:val="%4."/>
+      <w:lvlJc w:val="left"/>
+      <w:pPr>
+        <w:ind w:left="2880" w:hanging="360"/>
+      </w:pPr>
+    </w:lvl>
+    <w:lvl w:ilvl="4" w:tplc="04090019" w:tentative="1">
+      <w:start w:val="1"/>
+      <w:numFmt w:val="lowerLetter"/>
+      <w:lvlText w:val="%5."/>
+      <w:lvlJc w:val="left"/>
+      <w:pPr>
+        <w:ind w:left="3600" w:hanging="360"/>
+      </w:pPr>
+    </w:lvl>
+    <w:lvl w:ilvl="5" w:tplc="0409001B" w:tentative="1">
+      <w:start w:val="1"/>
+      <w:numFmt w:val="lowerRoman"/>
+      <w:lvlText w:val="%6."/>
+      <w:lvlJc w:val="right"/>
+      <w:pPr>
+        <w:ind w:left="4320" w:hanging="180"/>
+      </w:pPr>
+    </w:lvl>
+    <w:lvl w:ilvl="6" w:tplc="0409000F" w:tentative="1">
+      <w:start w:val="1"/>
+      <w:numFmt w:val="decimal"/>
+      <w:lvlText w:val="%7."/>
+      <w:lvlJc w:val="left"/>
+      <w:pPr>
+        <w:ind w:left="5040" w:hanging="360"/>
+      </w:pPr>
+    </w:lvl>
+    <w:lvl w:ilvl="7" w:tplc="04090019" w:tentative="1">
+      <w:start w:val="1"/>
+      <w:numFmt w:val="lowerLetter"/>
+      <w:lvlText w:val="%8."/>
+      <w:lvlJc w:val="left"/>
+      <w:pPr>
+        <w:ind w:left="5760" w:hanging="360"/>
+      </w:pPr>
+    </w:lvl>
+    <w:lvl w:ilvl="8" w:tplc="0409001B" w:tentative="1">
+      <w:start w:val="1"/>
+      <w:numFmt w:val="lowerRoman"/>
+      <w:lvlText w:val="%9."/>
+      <w:lvlJc w:val="right"/>
+      <w:pPr>
+        <w:ind w:left="6480" w:hanging="180"/>
+      </w:pPr>
+    </w:lvl>
+  </w:abstractNum>
+  <w:num w:numId="1">
+    <w:abstractNumId w:val="0"/>
+  </w:num>
+</w:numbering>
 </file>
 
 <file path=word/styles.xml><?xml version="1.0" encoding="utf-8"?>

</xml_diff>